<commit_message>
adicionado um novo filme
</commit_message>
<xml_diff>
--- a/Filmes.docx
+++ b/Filmes.docx
@@ -25,6 +25,11 @@
     <w:p>
       <w:r>
         <w:t>A fuga das galinhas</w:t>
+      </w:r>
+    </w:p>
+    <w:p>
+      <w:r>
+        <w:t>shrek</w:t>
       </w:r>
     </w:p>
     <w:sectPr>

</xml_diff>

<commit_message>
adicionado novo filme e criado um novo arquivo
</commit_message>
<xml_diff>
--- a/Filmes.docx
+++ b/Filmes.docx
@@ -13,13 +13,8 @@
       </w:r>
     </w:p>
     <w:p>
-      <w:proofErr w:type="spellStart"/>
       <w:r>
-        <w:t>Coraline</w:t>
-      </w:r>
-      <w:proofErr w:type="spellEnd"/>
-      <w:r>
-        <w:t xml:space="preserve"> e o mundo secreto</w:t>
+        <w:t>Coraline e o mundo secreto</w:t>
       </w:r>
     </w:p>
     <w:p>
@@ -30,6 +25,11 @@
     <w:p>
       <w:r>
         <w:t>A fuga das galinhas</w:t>
+      </w:r>
+    </w:p>
+    <w:p>
+      <w:r>
+        <w:t>Superman</w:t>
       </w:r>
     </w:p>
     <w:p/>

</xml_diff>